<commit_message>
GUI updated for review comments
</commit_message>
<xml_diff>
--- a/src/Readme(Arduino).docx
+++ b/src/Readme(Arduino).docx
@@ -139,8 +139,8 @@
           <w:noProof/>
         </w:rPr>
         <w:drawing>
-          <wp:inline distT="0" distB="0" distL="0" distR="0" wp14:anchorId="4A5B3876" wp14:editId="46334D00">
-            <wp:extent cx="6083935" cy="3051810"/>
+          <wp:inline distT="0" distB="0" distL="0" distR="0" wp14:anchorId="174C16FD" wp14:editId="362754EC">
+            <wp:extent cx="6083935" cy="3833495"/>
             <wp:effectExtent l="0" t="0" r="0" b="0"/>
             <wp:docPr id="1" name="Picture 1"/>
             <wp:cNvGraphicFramePr>
@@ -162,7 +162,7 @@
                   <pic:spPr>
                     <a:xfrm>
                       <a:off x="0" y="0"/>
-                      <a:ext cx="6083935" cy="3051810"/>
+                      <a:ext cx="6083935" cy="3833495"/>
                     </a:xfrm>
                     <a:prstGeom prst="rect">
                       <a:avLst/>
@@ -561,10 +561,10 @@
         </w:rPr>
         <w:lastRenderedPageBreak/>
         <w:drawing>
-          <wp:inline distT="0" distB="0" distL="0" distR="0" wp14:anchorId="69FC7AD4" wp14:editId="206485D8">
-            <wp:extent cx="6083935" cy="3262630"/>
+          <wp:inline distT="0" distB="0" distL="0" distR="0" wp14:anchorId="2797A7E8" wp14:editId="72E221F0">
+            <wp:extent cx="6083935" cy="3794125"/>
             <wp:effectExtent l="0" t="0" r="0" b="0"/>
-            <wp:docPr id="2" name="Picture 2"/>
+            <wp:docPr id="3" name="Picture 3"/>
             <wp:cNvGraphicFramePr>
               <a:graphicFrameLocks xmlns:a="http://schemas.openxmlformats.org/drawingml/2006/main" noChangeAspect="1"/>
             </wp:cNvGraphicFramePr>
@@ -584,7 +584,7 @@
                   <pic:spPr>
                     <a:xfrm>
                       <a:off x="0" y="0"/>
-                      <a:ext cx="6083935" cy="3262630"/>
+                      <a:ext cx="6083935" cy="3794125"/>
                     </a:xfrm>
                     <a:prstGeom prst="rect">
                       <a:avLst/>
@@ -722,108 +722,114 @@
         <w:rPr>
           <w:lang w:val="en-IN"/>
         </w:rPr>
-        <w:t xml:space="preserve">pin0 to pin3 should be able to read from </w:t>
-      </w:r>
-      <w:r>
-        <w:rPr>
-          <w:lang w:val="en-IN"/>
-        </w:rPr>
-        <w:t>board and display voltage in text box in GUI</w:t>
-      </w:r>
-      <w:r>
-        <w:rPr>
-          <w:lang w:val="en-IN"/>
-        </w:rPr>
-        <w:t xml:space="preserve"> (</w:t>
-      </w:r>
-      <w:proofErr w:type="spellStart"/>
-      <w:r>
-        <w:rPr>
-          <w:lang w:val="en-IN"/>
-        </w:rPr>
-        <w:t>analog</w:t>
-      </w:r>
-      <w:proofErr w:type="spellEnd"/>
-      <w:r>
-        <w:rPr>
-          <w:lang w:val="en-IN"/>
-        </w:rPr>
-        <w:t xml:space="preserve"> pins voltage takes </w:t>
-      </w:r>
-      <w:r>
-        <w:rPr>
-          <w:lang w:val="en-IN"/>
-        </w:rPr>
-        <w:t>2</w:t>
-      </w:r>
-      <w:r>
-        <w:rPr>
-          <w:lang w:val="en-IN"/>
-        </w:rPr>
-        <w:t xml:space="preserve"> sec to update</w:t>
-      </w:r>
-      <w:r>
-        <w:rPr>
-          <w:lang w:val="en-IN"/>
-        </w:rPr>
-        <w:t xml:space="preserve"> in GUI</w:t>
-      </w:r>
-      <w:r>
-        <w:rPr>
-          <w:lang w:val="en-IN"/>
-        </w:rPr>
-        <w:t xml:space="preserve"> as we give enough</w:t>
-      </w:r>
-      <w:r>
-        <w:rPr>
-          <w:lang w:val="en-IN"/>
-        </w:rPr>
-        <w:t xml:space="preserve"> time to settle down the voltage</w:t>
-      </w:r>
-      <w:r>
-        <w:rPr>
-          <w:lang w:val="en-IN"/>
-        </w:rPr>
-        <w:t>)</w:t>
-      </w:r>
-      <w:r>
-        <w:rPr>
-          <w:lang w:val="en-IN"/>
-        </w:rPr>
-        <w:t>.</w:t>
-      </w:r>
-      <w:r>
-        <w:rPr>
-          <w:lang w:val="en-IN"/>
-        </w:rPr>
-        <w:t xml:space="preserve"> Again, Analog Pin4 and Pin5 are spare as of now</w:t>
-      </w:r>
-      <w:r>
-        <w:rPr>
-          <w:lang w:val="en-IN"/>
-        </w:rPr>
-        <w:t xml:space="preserve"> in the board, so these pins disabled</w:t>
-      </w:r>
-      <w:r>
-        <w:rPr>
-          <w:lang w:val="en-IN"/>
-        </w:rPr>
-        <w:t>.</w:t>
-      </w:r>
-      <w:r>
-        <w:rPr>
-          <w:lang w:val="en-IN"/>
-        </w:rPr>
-        <w:t xml:space="preserve"> We are not able to write data to Analog pins as Control </w:t>
-      </w:r>
-      <w:r>
-        <w:rPr>
-          <w:lang w:val="en-IN"/>
-        </w:rPr>
-        <w:t>has only reading voltage from board, not writing voltage to board.</w:t>
+        <w:t>pin0</w:t>
       </w:r>
       <w:bookmarkStart w:id="0" w:name="_GoBack"/>
       <w:bookmarkEnd w:id="0"/>
+      <w:r>
+        <w:rPr>
+          <w:lang w:val="en-IN"/>
+        </w:rPr>
+        <w:t xml:space="preserve"> to pin3 should be able to read from </w:t>
+      </w:r>
+      <w:r>
+        <w:rPr>
+          <w:lang w:val="en-IN"/>
+        </w:rPr>
+        <w:t>board and display voltage in text box in GUI</w:t>
+      </w:r>
+      <w:r>
+        <w:rPr>
+          <w:lang w:val="en-IN"/>
+        </w:rPr>
+        <w:t xml:space="preserve"> (</w:t>
+      </w:r>
+      <w:proofErr w:type="spellStart"/>
+      <w:r>
+        <w:rPr>
+          <w:lang w:val="en-IN"/>
+        </w:rPr>
+        <w:t>analog</w:t>
+      </w:r>
+      <w:proofErr w:type="spellEnd"/>
+      <w:r>
+        <w:rPr>
+          <w:lang w:val="en-IN"/>
+        </w:rPr>
+        <w:t xml:space="preserve"> pins voltage takes </w:t>
+      </w:r>
+      <w:r>
+        <w:rPr>
+          <w:lang w:val="en-IN"/>
+        </w:rPr>
+        <w:t>2</w:t>
+      </w:r>
+      <w:r>
+        <w:rPr>
+          <w:lang w:val="en-IN"/>
+        </w:rPr>
+        <w:t xml:space="preserve"> sec to update</w:t>
+      </w:r>
+      <w:r>
+        <w:rPr>
+          <w:lang w:val="en-IN"/>
+        </w:rPr>
+        <w:t xml:space="preserve"> in GUI</w:t>
+      </w:r>
+      <w:r>
+        <w:rPr>
+          <w:lang w:val="en-IN"/>
+        </w:rPr>
+        <w:t xml:space="preserve"> as we give enough</w:t>
+      </w:r>
+      <w:r>
+        <w:rPr>
+          <w:lang w:val="en-IN"/>
+        </w:rPr>
+        <w:t xml:space="preserve"> time to settle down the voltage</w:t>
+      </w:r>
+      <w:r>
+        <w:rPr>
+          <w:lang w:val="en-IN"/>
+        </w:rPr>
+        <w:t>)</w:t>
+      </w:r>
+      <w:r>
+        <w:rPr>
+          <w:lang w:val="en-IN"/>
+        </w:rPr>
+        <w:t>.</w:t>
+      </w:r>
+      <w:r>
+        <w:rPr>
+          <w:lang w:val="en-IN"/>
+        </w:rPr>
+        <w:t xml:space="preserve"> Again, Analog Pin4 and Pin5 are spare as of now</w:t>
+      </w:r>
+      <w:r>
+        <w:rPr>
+          <w:lang w:val="en-IN"/>
+        </w:rPr>
+        <w:t xml:space="preserve"> in the board, so these pins disabled</w:t>
+      </w:r>
+      <w:r>
+        <w:rPr>
+          <w:lang w:val="en-IN"/>
+        </w:rPr>
+        <w:t>.</w:t>
+      </w:r>
+      <w:r>
+        <w:rPr>
+          <w:lang w:val="en-IN"/>
+        </w:rPr>
+        <w:t xml:space="preserve"> We are not able to write data to Analog pins as Control </w:t>
+      </w:r>
+      <w:r>
+        <w:rPr>
+          <w:lang w:val="en-IN"/>
+        </w:rPr>
+        <w:t>has only reading voltage from board, not writing voltage to board.</w:t>
+      </w:r>
     </w:p>
     <w:sectPr>
       <w:headerReference w:type="default" r:id="rId9"/>

</xml_diff>